<commit_message>
DBscan parametrit, raportin korjaus
</commit_message>
<xml_diff>
--- a/Harjoitus 4/tehtävä1/raportti.docx
+++ b/Harjoitus 4/tehtävä1/raportti.docx
@@ -58,9 +58,9 @@
         </w:rPr>
         <w:drawing>
           <wp:inline distT="0" distB="0" distL="0" distR="0">
-            <wp:extent cx="6143625" cy="5505450"/>
-            <wp:effectExtent l="0" t="0" r="9525" b="0"/>
-            <wp:docPr id="1" name="Kuva 1"/>
+            <wp:extent cx="6120130" cy="5514975"/>
+            <wp:effectExtent l="0" t="0" r="0" b="9525"/>
+            <wp:docPr id="2" name="Kuva 2"/>
             <wp:cNvGraphicFramePr>
               <a:graphicFrameLocks xmlns:a="http://schemas.openxmlformats.org/drawingml/2006/main" noChangeAspect="1"/>
             </wp:cNvGraphicFramePr>
@@ -68,7 +68,7 @@
               <a:graphicData uri="http://schemas.openxmlformats.org/drawingml/2006/picture">
                 <pic:pic xmlns:pic="http://schemas.openxmlformats.org/drawingml/2006/picture">
                   <pic:nvPicPr>
-                    <pic:cNvPr id="1" name="Maanjaristys.PNG"/>
+                    <pic:cNvPr id="2" name="more_earthquakes.PNG"/>
                     <pic:cNvPicPr/>
                   </pic:nvPicPr>
                   <pic:blipFill>
@@ -86,7 +86,7 @@
                   <pic:spPr>
                     <a:xfrm>
                       <a:off x="0" y="0"/>
-                      <a:ext cx="6143625" cy="5505450"/>
+                      <a:ext cx="6120130" cy="5514975"/>
                     </a:xfrm>
                     <a:prstGeom prst="rect">
                       <a:avLst/>
@@ -139,7 +139,61 @@
         <w:rPr>
           <w:b/>
         </w:rPr>
-        <w:t xml:space="preserve"> score = 9.</w:t>
+        <w:t xml:space="preserve"> score = 9</w:t>
+      </w:r>
+      <w:r>
+        <w:rPr>
+          <w:b/>
+        </w:rPr>
+        <w:t xml:space="preserve"> ja </w:t>
+      </w:r>
+      <w:proofErr w:type="spellStart"/>
+      <w:r>
+        <w:rPr>
+          <w:b/>
+        </w:rPr>
+        <w:t>dbscan</w:t>
+      </w:r>
+      <w:proofErr w:type="spellEnd"/>
+      <w:r>
+        <w:rPr>
+          <w:b/>
+        </w:rPr>
+        <w:t xml:space="preserve"> </w:t>
+      </w:r>
+      <w:proofErr w:type="spellStart"/>
+      <w:r>
+        <w:rPr>
+          <w:b/>
+        </w:rPr>
+        <w:t>klusterien</w:t>
+      </w:r>
+      <w:proofErr w:type="spellEnd"/>
+      <w:r>
+        <w:rPr>
+          <w:b/>
+        </w:rPr>
+        <w:t xml:space="preserve"> </w:t>
+      </w:r>
+      <w:proofErr w:type="spellStart"/>
+      <w:r>
+        <w:rPr>
+          <w:b/>
+        </w:rPr>
+        <w:t>määrä</w:t>
+      </w:r>
+      <w:proofErr w:type="spellEnd"/>
+      <w:r>
+        <w:rPr>
+          <w:b/>
+        </w:rPr>
+        <w:t xml:space="preserve"> 10</w:t>
+      </w:r>
+      <w:r>
+        <w:rPr>
+          <w:b/>
+        </w:rPr>
+        <w:t>.</w:t>
       </w:r>
     </w:p>
     <w:p>
@@ -309,35 +363,137 @@
       </w:r>
       <w:proofErr w:type="spellEnd"/>
       <w:r>
-        <w:t xml:space="preserve"> </w:t>
-      </w:r>
-      <w:proofErr w:type="spellStart"/>
-      <w:r>
-        <w:t>algoritmi</w:t>
-      </w:r>
-      <w:proofErr w:type="spellEnd"/>
-      <w:r>
-        <w:t xml:space="preserve"> </w:t>
-      </w:r>
-      <w:proofErr w:type="spellStart"/>
-      <w:r>
-        <w:t>valitsee</w:t>
-      </w:r>
-      <w:proofErr w:type="spellEnd"/>
-      <w:r>
-        <w:t xml:space="preserve"> </w:t>
-      </w:r>
-      <w:proofErr w:type="spellStart"/>
-      <w:r>
-        <w:t>itse</w:t>
-      </w:r>
-      <w:proofErr w:type="spellEnd"/>
-      <w:r>
-        <w:t xml:space="preserve"> </w:t>
-      </w:r>
-      <w:proofErr w:type="spellStart"/>
-      <w:r>
-        <w:t>sopivimman</w:t>
+        <w:t xml:space="preserve"> se </w:t>
+      </w:r>
+      <w:proofErr w:type="spellStart"/>
+      <w:r>
+        <w:t>jättää</w:t>
+      </w:r>
+      <w:proofErr w:type="spellEnd"/>
+      <w:r>
+        <w:t xml:space="preserve"> </w:t>
+      </w:r>
+      <w:proofErr w:type="spellStart"/>
+      <w:r>
+        <w:t>outlierit</w:t>
+      </w:r>
+      <w:proofErr w:type="spellEnd"/>
+      <w:r>
+        <w:t xml:space="preserve"> </w:t>
+      </w:r>
+      <w:proofErr w:type="spellStart"/>
+      <w:r>
+        <w:t>pois</w:t>
+      </w:r>
+      <w:proofErr w:type="spellEnd"/>
+      <w:r>
+        <w:t xml:space="preserve"> </w:t>
+      </w:r>
+      <w:proofErr w:type="spellStart"/>
+      <w:r>
+        <w:t>klustereista</w:t>
+      </w:r>
+      <w:proofErr w:type="spellEnd"/>
+      <w:r>
+        <w:t xml:space="preserve"> (mustat </w:t>
+      </w:r>
+      <w:proofErr w:type="spellStart"/>
+      <w:r>
+        <w:t>pisteet</w:t>
+      </w:r>
+      <w:proofErr w:type="spellEnd"/>
+      <w:r>
+        <w:t>).</w:t>
+      </w:r>
+      <w:r>
+        <w:t xml:space="preserve"> </w:t>
+      </w:r>
+      <w:proofErr w:type="spellStart"/>
+      <w:r>
+        <w:t>Klusterit</w:t>
+      </w:r>
+      <w:proofErr w:type="spellEnd"/>
+      <w:r>
+        <w:t xml:space="preserve"> </w:t>
+      </w:r>
+      <w:proofErr w:type="spellStart"/>
+      <w:r>
+        <w:t>ovat</w:t>
+      </w:r>
+      <w:proofErr w:type="spellEnd"/>
+      <w:r>
+        <w:t xml:space="preserve"> </w:t>
+      </w:r>
+      <w:proofErr w:type="spellStart"/>
+      <w:r>
+        <w:t>myös</w:t>
+      </w:r>
+      <w:proofErr w:type="spellEnd"/>
+      <w:r>
+        <w:t xml:space="preserve"> </w:t>
+      </w:r>
+      <w:proofErr w:type="spellStart"/>
+      <w:r>
+        <w:t>huomattavasti</w:t>
+      </w:r>
+      <w:proofErr w:type="spellEnd"/>
+      <w:r>
+        <w:t xml:space="preserve"> </w:t>
+      </w:r>
+      <w:proofErr w:type="spellStart"/>
+      <w:r>
+        <w:t>pienempiä</w:t>
+      </w:r>
+      <w:proofErr w:type="spellEnd"/>
+      <w:r>
+        <w:t>.</w:t>
+      </w:r>
+      <w:r>
+        <w:t xml:space="preserve"> </w:t>
+      </w:r>
+      <w:proofErr w:type="spellStart"/>
+      <w:r>
+        <w:t>Kokoava</w:t>
+      </w:r>
+      <w:proofErr w:type="spellEnd"/>
+      <w:r>
+        <w:t xml:space="preserve"> </w:t>
+      </w:r>
+      <w:proofErr w:type="spellStart"/>
+      <w:r>
+        <w:t>hierarkkinen</w:t>
+      </w:r>
+      <w:proofErr w:type="spellEnd"/>
+      <w:r>
+        <w:t xml:space="preserve"> </w:t>
+      </w:r>
+      <w:proofErr w:type="spellStart"/>
+      <w:r>
+        <w:t>klusterointi</w:t>
+      </w:r>
+      <w:proofErr w:type="spellEnd"/>
+      <w:r>
+        <w:t xml:space="preserve"> ja k-</w:t>
+      </w:r>
+      <w:proofErr w:type="spellStart"/>
+      <w:r>
+        <w:t>means</w:t>
+      </w:r>
+      <w:proofErr w:type="spellEnd"/>
+      <w:r>
+        <w:t xml:space="preserve"> </w:t>
+      </w:r>
+      <w:proofErr w:type="spellStart"/>
+      <w:r>
+        <w:t>saavat</w:t>
+      </w:r>
+      <w:proofErr w:type="spellEnd"/>
+      <w:r>
+        <w:t xml:space="preserve"> </w:t>
+      </w:r>
+      <w:proofErr w:type="spellStart"/>
+      <w:r>
+        <w:t>klustereiden</w:t>
       </w:r>
       <w:proofErr w:type="spellEnd"/>
       <w:r>
@@ -353,7 +509,199 @@
       </w:r>
       <w:proofErr w:type="spellStart"/>
       <w:r>
-        <w:t>klustereita</w:t>
+        <w:t>silhouette</w:t>
+      </w:r>
+      <w:proofErr w:type="spellEnd"/>
+      <w:r>
+        <w:t xml:space="preserve"> </w:t>
+      </w:r>
+      <w:proofErr w:type="spellStart"/>
+      <w:r>
+        <w:t>scorena</w:t>
+      </w:r>
+      <w:proofErr w:type="spellEnd"/>
+      <w:r>
+        <w:t xml:space="preserve">, </w:t>
+      </w:r>
+      <w:proofErr w:type="spellStart"/>
+      <w:r>
+        <w:t>joka</w:t>
+      </w:r>
+      <w:proofErr w:type="spellEnd"/>
+      <w:r>
+        <w:t xml:space="preserve"> </w:t>
+      </w:r>
+      <w:proofErr w:type="spellStart"/>
+      <w:r>
+        <w:t>oli</w:t>
+      </w:r>
+      <w:proofErr w:type="spellEnd"/>
+      <w:r>
+        <w:t xml:space="preserve"> </w:t>
+      </w:r>
+      <w:proofErr w:type="spellStart"/>
+      <w:r>
+        <w:t>suorituskerrasta</w:t>
+      </w:r>
+      <w:proofErr w:type="spellEnd"/>
+      <w:r>
+        <w:t xml:space="preserve"> </w:t>
+      </w:r>
+      <w:proofErr w:type="spellStart"/>
+      <w:r>
+        <w:t>riippuen</w:t>
+      </w:r>
+      <w:proofErr w:type="spellEnd"/>
+      <w:r>
+        <w:t xml:space="preserve"> 8 tai 9.</w:t>
+      </w:r>
+      <w:r>
+        <w:t xml:space="preserve"> </w:t>
+      </w:r>
+      <w:proofErr w:type="spellStart"/>
+      <w:r>
+        <w:t>Näiden</w:t>
+      </w:r>
+      <w:proofErr w:type="spellEnd"/>
+      <w:r>
+        <w:t xml:space="preserve"> </w:t>
+      </w:r>
+      <w:proofErr w:type="spellStart"/>
+      <w:r>
+        <w:t>kahden</w:t>
+      </w:r>
+      <w:proofErr w:type="spellEnd"/>
+      <w:r>
+        <w:t xml:space="preserve"> </w:t>
+      </w:r>
+      <w:proofErr w:type="spellStart"/>
+      <w:r>
+        <w:t>menetelmän</w:t>
+      </w:r>
+      <w:proofErr w:type="spellEnd"/>
+      <w:r>
+        <w:t xml:space="preserve"> </w:t>
+      </w:r>
+      <w:proofErr w:type="spellStart"/>
+      <w:r>
+        <w:t>ero</w:t>
+      </w:r>
+      <w:proofErr w:type="spellEnd"/>
+      <w:r>
+        <w:t xml:space="preserve"> on </w:t>
+      </w:r>
+      <w:proofErr w:type="spellStart"/>
+      <w:r>
+        <w:t>ainakin</w:t>
+      </w:r>
+      <w:proofErr w:type="spellEnd"/>
+      <w:r>
+        <w:t xml:space="preserve"> </w:t>
+      </w:r>
+      <w:proofErr w:type="spellStart"/>
+      <w:r>
+        <w:t>siinä</w:t>
+      </w:r>
+      <w:proofErr w:type="spellEnd"/>
+      <w:r>
+        <w:t xml:space="preserve">, </w:t>
+      </w:r>
+      <w:proofErr w:type="spellStart"/>
+      <w:r>
+        <w:t>että</w:t>
+      </w:r>
+      <w:proofErr w:type="spellEnd"/>
+      <w:r>
+        <w:t xml:space="preserve"> </w:t>
+      </w:r>
+      <w:proofErr w:type="spellStart"/>
+      <w:r>
+        <w:t>k-</w:t>
+      </w:r>
+      <w:proofErr w:type="gramStart"/>
+      <w:r>
+        <w:t>means:lla</w:t>
+      </w:r>
+      <w:proofErr w:type="spellEnd"/>
+      <w:proofErr w:type="gramEnd"/>
+      <w:r>
+        <w:t xml:space="preserve"> </w:t>
+      </w:r>
+      <w:proofErr w:type="spellStart"/>
+      <w:r>
+        <w:t>klusteroidessa</w:t>
+      </w:r>
+      <w:proofErr w:type="spellEnd"/>
+      <w:r>
+        <w:t xml:space="preserve"> </w:t>
+      </w:r>
+      <w:proofErr w:type="spellStart"/>
+      <w:r>
+        <w:t>hyvinkin</w:t>
+      </w:r>
+      <w:proofErr w:type="spellEnd"/>
+      <w:r>
+        <w:t xml:space="preserve"> </w:t>
+      </w:r>
+      <w:proofErr w:type="spellStart"/>
+      <w:r>
+        <w:t>lähellä</w:t>
+      </w:r>
+      <w:proofErr w:type="spellEnd"/>
+      <w:r>
+        <w:t xml:space="preserve"> </w:t>
+      </w:r>
+      <w:proofErr w:type="spellStart"/>
+      <w:r>
+        <w:t>toisiaan</w:t>
+      </w:r>
+      <w:proofErr w:type="spellEnd"/>
+      <w:r>
+        <w:t xml:space="preserve"> </w:t>
+      </w:r>
+      <w:proofErr w:type="spellStart"/>
+      <w:r>
+        <w:t>olevat</w:t>
+      </w:r>
+      <w:proofErr w:type="spellEnd"/>
+      <w:r>
+        <w:t xml:space="preserve"> </w:t>
+      </w:r>
+      <w:proofErr w:type="spellStart"/>
+      <w:r>
+        <w:t>datapisteet</w:t>
+      </w:r>
+      <w:proofErr w:type="spellEnd"/>
+      <w:r>
+        <w:t xml:space="preserve"> </w:t>
+      </w:r>
+      <w:proofErr w:type="spellStart"/>
+      <w:r>
+        <w:t>voivat</w:t>
+      </w:r>
+      <w:proofErr w:type="spellEnd"/>
+      <w:r>
+        <w:t xml:space="preserve"> </w:t>
+      </w:r>
+      <w:proofErr w:type="spellStart"/>
+      <w:r>
+        <w:t>joutua</w:t>
+      </w:r>
+      <w:proofErr w:type="spellEnd"/>
+      <w:r>
+        <w:t xml:space="preserve"> </w:t>
+      </w:r>
+      <w:proofErr w:type="spellStart"/>
+      <w:r>
+        <w:t>eri</w:t>
+      </w:r>
+      <w:proofErr w:type="spellEnd"/>
+      <w:r>
+        <w:t xml:space="preserve"> </w:t>
+      </w:r>
+      <w:proofErr w:type="spellStart"/>
+      <w:r>
+        <w:t>klustereihin</w:t>
       </w:r>
       <w:proofErr w:type="spellEnd"/>
       <w:r>
@@ -361,356 +709,57 @@
       </w:r>
       <w:proofErr w:type="spellStart"/>
       <w:r>
-        <w:t>tässä</w:t>
-      </w:r>
-      <w:proofErr w:type="spellEnd"/>
-      <w:r>
-        <w:t xml:space="preserve"> </w:t>
-      </w:r>
-      <w:proofErr w:type="spellStart"/>
-      <w:r>
-        <w:t>tapauksessa</w:t>
-      </w:r>
-      <w:proofErr w:type="spellEnd"/>
-      <w:r>
-        <w:t xml:space="preserve"> 3) ja se </w:t>
-      </w:r>
-      <w:proofErr w:type="spellStart"/>
-      <w:r>
-        <w:t>jättää</w:t>
-      </w:r>
-      <w:proofErr w:type="spellEnd"/>
-      <w:r>
-        <w:t xml:space="preserve"> </w:t>
-      </w:r>
-      <w:proofErr w:type="spellStart"/>
-      <w:r>
-        <w:t>outlierit</w:t>
-      </w:r>
-      <w:proofErr w:type="spellEnd"/>
-      <w:r>
-        <w:t xml:space="preserve"> </w:t>
-      </w:r>
-      <w:proofErr w:type="spellStart"/>
-      <w:r>
-        <w:t>pois</w:t>
-      </w:r>
-      <w:proofErr w:type="spellEnd"/>
-      <w:r>
-        <w:t xml:space="preserve"> </w:t>
-      </w:r>
-      <w:proofErr w:type="spellStart"/>
-      <w:r>
-        <w:t>klustereista</w:t>
-      </w:r>
-      <w:proofErr w:type="spellEnd"/>
-      <w:r>
-        <w:t xml:space="preserve"> (mustat </w:t>
-      </w:r>
-      <w:proofErr w:type="spellStart"/>
-      <w:r>
-        <w:t>pisteet</w:t>
-      </w:r>
-      <w:proofErr w:type="spellEnd"/>
-      <w:r>
-        <w:t xml:space="preserve">). </w:t>
-      </w:r>
-      <w:proofErr w:type="spellStart"/>
-      <w:r>
-        <w:t>Kokoava</w:t>
-      </w:r>
-      <w:proofErr w:type="spellEnd"/>
-      <w:r>
-        <w:t xml:space="preserve"> </w:t>
-      </w:r>
-      <w:proofErr w:type="spellStart"/>
-      <w:r>
-        <w:t>hierarkkinen</w:t>
-      </w:r>
-      <w:proofErr w:type="spellEnd"/>
-      <w:r>
-        <w:t xml:space="preserve"> </w:t>
-      </w:r>
-      <w:proofErr w:type="spellStart"/>
-      <w:r>
-        <w:t>klusterointi</w:t>
-      </w:r>
-      <w:proofErr w:type="spellEnd"/>
-      <w:r>
-        <w:t xml:space="preserve"> ja k-</w:t>
-      </w:r>
-      <w:proofErr w:type="spellStart"/>
-      <w:r>
-        <w:t>means</w:t>
-      </w:r>
-      <w:proofErr w:type="spellEnd"/>
-      <w:r>
-        <w:t xml:space="preserve"> </w:t>
-      </w:r>
-      <w:proofErr w:type="spellStart"/>
-      <w:r>
-        <w:t>saavat</w:t>
-      </w:r>
-      <w:proofErr w:type="spellEnd"/>
-      <w:r>
-        <w:t xml:space="preserve"> </w:t>
-      </w:r>
-      <w:proofErr w:type="spellStart"/>
-      <w:r>
-        <w:t>klustereiden</w:t>
-      </w:r>
-      <w:proofErr w:type="spellEnd"/>
-      <w:r>
-        <w:t xml:space="preserve"> </w:t>
-      </w:r>
-      <w:proofErr w:type="spellStart"/>
-      <w:r>
-        <w:t>määrän</w:t>
-      </w:r>
-      <w:proofErr w:type="spellEnd"/>
-      <w:r>
-        <w:t xml:space="preserve"> </w:t>
-      </w:r>
-      <w:proofErr w:type="spellStart"/>
-      <w:r>
-        <w:t>silhouette</w:t>
-      </w:r>
-      <w:proofErr w:type="spellEnd"/>
-      <w:r>
-        <w:t xml:space="preserve"> </w:t>
-      </w:r>
-      <w:proofErr w:type="spellStart"/>
-      <w:r>
-        <w:t>scorena</w:t>
-      </w:r>
-      <w:proofErr w:type="spellEnd"/>
-      <w:r>
-        <w:t xml:space="preserve">, </w:t>
-      </w:r>
-      <w:proofErr w:type="spellStart"/>
-      <w:r>
-        <w:t>joka</w:t>
-      </w:r>
-      <w:proofErr w:type="spellEnd"/>
-      <w:r>
-        <w:t xml:space="preserve"> </w:t>
-      </w:r>
-      <w:proofErr w:type="spellStart"/>
-      <w:r>
-        <w:t>oli</w:t>
-      </w:r>
-      <w:proofErr w:type="spellEnd"/>
-      <w:r>
-        <w:t xml:space="preserve"> </w:t>
-      </w:r>
-      <w:proofErr w:type="spellStart"/>
-      <w:r>
-        <w:t>suorituskerrasta</w:t>
-      </w:r>
-      <w:proofErr w:type="spellEnd"/>
-      <w:r>
-        <w:t xml:space="preserve"> </w:t>
-      </w:r>
-      <w:proofErr w:type="spellStart"/>
-      <w:r>
-        <w:t>riippuen</w:t>
-      </w:r>
-      <w:proofErr w:type="spellEnd"/>
-      <w:r>
-        <w:t xml:space="preserve"> 8 tai 9.</w:t>
-      </w:r>
-      <w:r>
-        <w:t xml:space="preserve"> </w:t>
-      </w:r>
-      <w:proofErr w:type="spellStart"/>
-      <w:r>
-        <w:t>Näiden</w:t>
-      </w:r>
-      <w:proofErr w:type="spellEnd"/>
-      <w:r>
-        <w:t xml:space="preserve"> </w:t>
-      </w:r>
-      <w:proofErr w:type="spellStart"/>
-      <w:r>
-        <w:t>kahden</w:t>
-      </w:r>
-      <w:proofErr w:type="spellEnd"/>
-      <w:r>
-        <w:t xml:space="preserve"> </w:t>
-      </w:r>
-      <w:proofErr w:type="spellStart"/>
-      <w:r>
-        <w:t>menetelmän</w:t>
-      </w:r>
-      <w:proofErr w:type="spellEnd"/>
-      <w:r>
-        <w:t xml:space="preserve"> </w:t>
-      </w:r>
-      <w:proofErr w:type="spellStart"/>
-      <w:r>
-        <w:t>ero</w:t>
-      </w:r>
-      <w:proofErr w:type="spellEnd"/>
-      <w:r>
-        <w:t xml:space="preserve"> on </w:t>
-      </w:r>
-      <w:proofErr w:type="spellStart"/>
-      <w:r>
-        <w:t>ainakin</w:t>
-      </w:r>
-      <w:proofErr w:type="spellEnd"/>
-      <w:r>
-        <w:t xml:space="preserve"> </w:t>
-      </w:r>
-      <w:proofErr w:type="spellStart"/>
-      <w:r>
-        <w:t>siinä</w:t>
-      </w:r>
-      <w:proofErr w:type="spellEnd"/>
-      <w:r>
-        <w:t xml:space="preserve">, </w:t>
-      </w:r>
-      <w:proofErr w:type="spellStart"/>
-      <w:r>
-        <w:t>että</w:t>
-      </w:r>
-      <w:proofErr w:type="spellEnd"/>
-      <w:r>
-        <w:t xml:space="preserve"> </w:t>
-      </w:r>
-      <w:proofErr w:type="spellStart"/>
-      <w:r>
-        <w:t>k-means:lla</w:t>
-      </w:r>
-      <w:proofErr w:type="spellEnd"/>
-      <w:r>
-        <w:t xml:space="preserve"> </w:t>
-      </w:r>
-      <w:proofErr w:type="spellStart"/>
-      <w:r>
-        <w:t>klusteroidessa</w:t>
-      </w:r>
-      <w:proofErr w:type="spellEnd"/>
-      <w:r>
-        <w:t xml:space="preserve"> </w:t>
-      </w:r>
-      <w:proofErr w:type="spellStart"/>
-      <w:r>
-        <w:t>hyvinkin</w:t>
-      </w:r>
-      <w:proofErr w:type="spellEnd"/>
-      <w:r>
-        <w:t xml:space="preserve"> </w:t>
-      </w:r>
-      <w:proofErr w:type="spellStart"/>
-      <w:r>
-        <w:t>lähellä</w:t>
-      </w:r>
-      <w:proofErr w:type="spellEnd"/>
-      <w:r>
-        <w:t xml:space="preserve"> </w:t>
-      </w:r>
-      <w:proofErr w:type="spellStart"/>
-      <w:r>
-        <w:t>toisiaan</w:t>
-      </w:r>
-      <w:proofErr w:type="spellEnd"/>
-      <w:r>
-        <w:t xml:space="preserve"> </w:t>
-      </w:r>
-      <w:proofErr w:type="spellStart"/>
-      <w:r>
-        <w:t>olevat</w:t>
-      </w:r>
-      <w:proofErr w:type="spellEnd"/>
-      <w:r>
-        <w:t xml:space="preserve"> </w:t>
-      </w:r>
-      <w:proofErr w:type="spellStart"/>
-      <w:r>
-        <w:t>datapisteet</w:t>
-      </w:r>
-      <w:proofErr w:type="spellEnd"/>
-      <w:r>
-        <w:t xml:space="preserve"> </w:t>
-      </w:r>
-      <w:proofErr w:type="spellStart"/>
-      <w:r>
-        <w:t>voivat</w:t>
-      </w:r>
-      <w:proofErr w:type="spellEnd"/>
-      <w:r>
-        <w:t xml:space="preserve"> </w:t>
-      </w:r>
-      <w:proofErr w:type="spellStart"/>
-      <w:r>
-        <w:t>joutua</w:t>
-      </w:r>
-      <w:proofErr w:type="spellEnd"/>
-      <w:r>
-        <w:t xml:space="preserve"> </w:t>
-      </w:r>
-      <w:proofErr w:type="spellStart"/>
-      <w:r>
-        <w:t>eri</w:t>
-      </w:r>
-      <w:proofErr w:type="spellEnd"/>
-      <w:r>
-        <w:t xml:space="preserve"> </w:t>
-      </w:r>
-      <w:proofErr w:type="spellStart"/>
-      <w:r>
-        <w:t>klustereihin</w:t>
-      </w:r>
-      <w:proofErr w:type="spellEnd"/>
-      <w:r>
-        <w:t xml:space="preserve"> (</w:t>
-      </w:r>
-      <w:proofErr w:type="spellStart"/>
-      <w:r>
         <w:t>kuvassa</w:t>
       </w:r>
       <w:proofErr w:type="spellEnd"/>
       <w:r>
-        <w:t xml:space="preserve"> esim.</w:t>
+        <w:t xml:space="preserve"> </w:t>
+      </w:r>
+      <w:proofErr w:type="spellStart"/>
+      <w:r>
+        <w:t>esim</w:t>
+      </w:r>
+      <w:proofErr w:type="spellEnd"/>
+      <w:r>
+        <w:t>.</w:t>
+      </w:r>
+      <w:r>
+        <w:t xml:space="preserve"> </w:t>
+      </w:r>
+      <w:proofErr w:type="spellStart"/>
+      <w:r>
+        <w:t>oranssi</w:t>
+      </w:r>
+      <w:proofErr w:type="spellEnd"/>
+      <w:r>
+        <w:t xml:space="preserve"> ja </w:t>
+      </w:r>
+      <w:proofErr w:type="spellStart"/>
+      <w:r>
+        <w:t>vihreä</w:t>
+      </w:r>
+      <w:proofErr w:type="spellEnd"/>
+      <w:r>
+        <w:t xml:space="preserve"> </w:t>
+      </w:r>
+      <w:proofErr w:type="spellStart"/>
+      <w:r>
+        <w:t>piste</w:t>
+      </w:r>
+      <w:proofErr w:type="spellEnd"/>
+      <w:r>
+        <w:t xml:space="preserve"> Etelä-Amerikan </w:t>
+      </w:r>
+      <w:proofErr w:type="spellStart"/>
+      <w:r>
+        <w:t>itäpuolella</w:t>
+      </w:r>
+      <w:proofErr w:type="spellEnd"/>
+      <w:r>
+        <w:t>).</w:t>
       </w:r>
       <w:bookmarkStart w:id="0" w:name="_GoBack"/>
       <w:bookmarkEnd w:id="0"/>
-      <w:r>
-        <w:t xml:space="preserve"> </w:t>
-      </w:r>
-      <w:proofErr w:type="spellStart"/>
-      <w:r>
-        <w:t>sininen</w:t>
-      </w:r>
-      <w:proofErr w:type="spellEnd"/>
-      <w:r>
-        <w:t xml:space="preserve"> ja </w:t>
-      </w:r>
-      <w:proofErr w:type="spellStart"/>
-      <w:r>
-        <w:t>turkoosi</w:t>
-      </w:r>
-      <w:proofErr w:type="spellEnd"/>
-      <w:r>
-        <w:t xml:space="preserve"> </w:t>
-      </w:r>
-      <w:proofErr w:type="spellStart"/>
-      <w:r>
-        <w:t>piste</w:t>
-      </w:r>
-      <w:proofErr w:type="spellEnd"/>
-      <w:r>
-        <w:t xml:space="preserve"> Etelä-Amerikan </w:t>
-      </w:r>
-      <w:proofErr w:type="spellStart"/>
-      <w:r>
-        <w:t>itäpuolella</w:t>
-      </w:r>
-      <w:proofErr w:type="spellEnd"/>
-      <w:r>
-        <w:t>).</w:t>
-      </w:r>
     </w:p>
     <w:p>
       <w:pPr>

</xml_diff>